<commit_message>
Added Troubleshooting section for addressing the pop-up issue
</commit_message>
<xml_diff>
--- a/Addins/SmartLink/SmartLink Deployment Guide.docx
+++ b/Addins/SmartLink/SmartLink Deployment Guide.docx
@@ -3,6 +3,8 @@
 <w:document xmlns:wpc="http://schemas.microsoft.com/office/word/2010/wordprocessingCanvas" xmlns:cx="http://schemas.microsoft.com/office/drawing/2014/chartex" xmlns:cx1="http://schemas.microsoft.com/office/drawing/2015/9/8/chartex" xmlns:cx2="http://schemas.microsoft.com/office/drawing/2015/10/21/chartex" xmlns:cx3="http://schemas.microsoft.com/office/drawing/2016/5/9/chartex" xmlns:cx4="http://schemas.microsoft.com/office/drawing/2016/5/10/chartex" xmlns:cx5="http://schemas.microsoft.com/office/drawing/2016/5/11/chartex" xmlns:cx6="http://schemas.microsoft.com/office/drawing/2016/5/12/chartex" xmlns:cx7="http://schemas.microsoft.com/office/drawing/2016/5/13/chartex" xmlns:cx8="http://schemas.microsoft.com/office/drawing/2016/5/14/chartex" xmlns:mc="http://schemas.openxmlformats.org/markup-compatibility/2006" xmlns:aink="http://schemas.microsoft.com/office/drawing/2016/ink" xmlns:am3d="http://schemas.microsoft.com/office/drawing/2017/model3d" xmlns:o="urn:schemas-microsoft-com:office:office" xmlns:r="http://schemas.openxmlformats.org/officeDocument/2006/relationships" xmlns:m="http://schemas.openxmlformats.org/officeDocument/2006/math" xmlns:v="urn:schemas-microsoft-com:vml" xmlns:wp14="http://schemas.microsoft.com/office/word/2010/wordprocessingDrawing" xmlns:wp="http://schemas.openxmlformats.org/drawingml/2006/wordprocessingDrawing" xmlns:w10="urn:schemas-microsoft-com:office:word" xmlns:w="http://schemas.openxmlformats.org/wordprocessingml/2006/main" xmlns:w14="http://schemas.microsoft.com/office/word/2010/wordml" xmlns:w15="http://schemas.microsoft.com/office/word/2012/wordml" xmlns:w16cid="http://schemas.microsoft.com/office/word/2016/wordml/cid" xmlns:w16se="http://schemas.microsoft.com/office/word/2015/wordml/symex" xmlns:wpg="http://schemas.microsoft.com/office/word/2010/wordprocessingGroup" xmlns:wpi="http://schemas.microsoft.com/office/word/2010/wordprocessingInk" xmlns:wne="http://schemas.microsoft.com/office/word/2006/wordml" xmlns:wps="http://schemas.microsoft.com/office/word/2010/wordprocessingShape" mc:Ignorable="w14 w15 w16se w16cid wp14">
   <w:body>
     <w:p>
+      <w:bookmarkStart w:id="0" w:name="_GoBack"/>
+      <w:bookmarkEnd w:id="0"/>
       <w:r>
         <w:rPr>
           <w:noProof/>
@@ -72,7 +74,7 @@
           </mc:Choice>
           <mc:Fallback>
             <w:pict>
-              <v:rect w14:anchorId="72056A65" id="Rectangle 38" o:spid="_x0000_s1026" style="position:absolute;margin-left:-90pt;margin-top:-71.25pt;width:534.6pt;height:290.2pt;z-index:251655680;visibility:visible;mso-wrap-style:square;mso-wrap-distance-left:9pt;mso-wrap-distance-top:0;mso-wrap-distance-right:9pt;mso-wrap-distance-bottom:0;mso-position-horizontal:absolute;mso-position-horizontal-relative:text;mso-position-vertical:absolute;mso-position-vertical-relative:text;v-text-anchor:middle" o:gfxdata="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" fillcolor="#0072c6" stroked="f" strokeweight="1pt"/>
+              <v:rect w14:anchorId="6DFD3485" id="Rectangle 38" o:spid="_x0000_s1026" style="position:absolute;margin-left:-90pt;margin-top:-71.25pt;width:534.6pt;height:290.2pt;z-index:251655680;visibility:visible;mso-wrap-style:square;mso-wrap-distance-left:9pt;mso-wrap-distance-top:0;mso-wrap-distance-right:9pt;mso-wrap-distance-bottom:0;mso-position-horizontal:absolute;mso-position-horizontal-relative:text;mso-position-vertical:absolute;mso-position-vertical-relative:text;v-text-anchor:middle" o:gfxdata="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" fillcolor="#0072c6" stroked="f" strokeweight="1pt"/>
             </w:pict>
           </mc:Fallback>
         </mc:AlternateContent>
@@ -150,7 +152,7 @@
           </mc:Choice>
           <mc:Fallback>
             <w:pict>
-              <v:rect w14:anchorId="272A1D82" id="Rectangle 42" o:spid="_x0000_s1026" style="position:absolute;margin-left:-88.5pt;margin-top:19.55pt;width:458.2pt;height:143.7pt;z-index:251656704;visibility:visible;mso-wrap-style:square;mso-wrap-distance-left:9pt;mso-wrap-distance-top:0;mso-wrap-distance-right:9pt;mso-wrap-distance-bottom:0;mso-position-horizontal:absolute;mso-position-horizontal-relative:text;mso-position-vertical:absolute;mso-position-vertical-relative:text;v-text-anchor:middle" o:gfxdata="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" fillcolor="#00bcf2" stroked="f" strokeweight="1pt"/>
+              <v:rect w14:anchorId="4B1BD391" id="Rectangle 42" o:spid="_x0000_s1026" style="position:absolute;margin-left:-88.5pt;margin-top:19.55pt;width:458.2pt;height:143.7pt;z-index:251656704;visibility:visible;mso-wrap-style:square;mso-wrap-distance-left:9pt;mso-wrap-distance-top:0;mso-wrap-distance-right:9pt;mso-wrap-distance-bottom:0;mso-position-horizontal:absolute;mso-position-horizontal-relative:text;mso-position-vertical:absolute;mso-position-vertical-relative:text;v-text-anchor:middle" o:gfxdata="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" fillcolor="#00bcf2" stroked="f" strokeweight="1pt"/>
             </w:pict>
           </mc:Fallback>
         </mc:AlternateContent>
@@ -394,8 +396,8 @@
           <w:szCs w:val="28"/>
         </w:rPr>
       </w:pPr>
-      <w:bookmarkStart w:id="0" w:name="_Create_Azure_Resources_1"/>
-      <w:bookmarkEnd w:id="0"/>
+      <w:bookmarkStart w:id="1" w:name="_Create_Azure_Resources_1"/>
+      <w:bookmarkEnd w:id="1"/>
       <w:r>
         <w:rPr>
           <w:sz w:val="28"/>
@@ -470,7 +472,7 @@
             </w:rPr>
             <w:fldChar w:fldCharType="separate"/>
           </w:r>
-          <w:hyperlink w:anchor="_Toc518378194" w:history="1">
+          <w:hyperlink w:anchor="_Toc525657027" w:history="1">
             <w:r>
               <w:rPr>
                 <w:rStyle w:val="Hyperlink"/>
@@ -497,7 +499,7 @@
                 <w:noProof/>
                 <w:webHidden/>
               </w:rPr>
-              <w:instrText xml:space="preserve"> PAGEREF _Toc518378194 \h </w:instrText>
+              <w:instrText xml:space="preserve"> PAGEREF _Toc525657027 \h </w:instrText>
             </w:r>
             <w:r>
               <w:rPr>
@@ -539,7 +541,7 @@
               <w:lang w:eastAsia="en-US"/>
             </w:rPr>
           </w:pPr>
-          <w:hyperlink w:anchor="_Toc518378195" w:history="1">
+          <w:hyperlink w:anchor="_Toc525657028" w:history="1">
             <w:r>
               <w:rPr>
                 <w:rStyle w:val="Hyperlink"/>
@@ -566,7 +568,7 @@
                 <w:noProof/>
                 <w:webHidden/>
               </w:rPr>
-              <w:instrText xml:space="preserve"> PAGEREF _Toc518378195 \h </w:instrText>
+              <w:instrText xml:space="preserve"> PAGEREF _Toc525657028 \h </w:instrText>
             </w:r>
             <w:r>
               <w:rPr>
@@ -608,7 +610,7 @@
               <w:lang w:eastAsia="en-US"/>
             </w:rPr>
           </w:pPr>
-          <w:hyperlink w:anchor="_Toc518378196" w:history="1">
+          <w:hyperlink w:anchor="_Toc525657029" w:history="1">
             <w:r>
               <w:rPr>
                 <w:rStyle w:val="Hyperlink"/>
@@ -635,7 +637,7 @@
                 <w:noProof/>
                 <w:webHidden/>
               </w:rPr>
-              <w:instrText xml:space="preserve"> PAGEREF _Toc518378196 \h </w:instrText>
+              <w:instrText xml:space="preserve"> PAGEREF _Toc525657029 \h </w:instrText>
             </w:r>
             <w:r>
               <w:rPr>
@@ -677,13 +679,13 @@
               <w:lang w:eastAsia="en-US"/>
             </w:rPr>
           </w:pPr>
-          <w:hyperlink w:anchor="_Toc518378197" w:history="1">
+          <w:hyperlink w:anchor="_Toc525657030" w:history="1">
             <w:r>
               <w:rPr>
                 <w:rStyle w:val="Hyperlink"/>
                 <w:noProof/>
               </w:rPr>
-              <w:t>Register the application in AAD for WEB JOB.</w:t>
+              <w:t>Register the application in AAD V2 for MVC WEB APP</w:t>
             </w:r>
             <w:r>
               <w:rPr>
@@ -704,7 +706,7 @@
                 <w:noProof/>
                 <w:webHidden/>
               </w:rPr>
-              <w:instrText xml:space="preserve"> PAGEREF _Toc518378197 \h </w:instrText>
+              <w:instrText xml:space="preserve"> PAGEREF _Toc525657030 \h </w:instrText>
             </w:r>
             <w:r>
               <w:rPr>
@@ -746,12 +748,81 @@
               <w:lang w:eastAsia="en-US"/>
             </w:rPr>
           </w:pPr>
-          <w:hyperlink w:anchor="_Toc518378198" w:history="1">
+          <w:hyperlink w:anchor="_Toc525657031" w:history="1">
             <w:r>
               <w:rPr>
                 <w:rStyle w:val="Hyperlink"/>
                 <w:noProof/>
               </w:rPr>
+              <w:t>Register the application in AAD for WEB JOB.</w:t>
+            </w:r>
+            <w:r>
+              <w:rPr>
+                <w:noProof/>
+                <w:webHidden/>
+              </w:rPr>
+              <w:tab/>
+            </w:r>
+            <w:r>
+              <w:rPr>
+                <w:noProof/>
+                <w:webHidden/>
+              </w:rPr>
+              <w:fldChar w:fldCharType="begin"/>
+            </w:r>
+            <w:r>
+              <w:rPr>
+                <w:noProof/>
+                <w:webHidden/>
+              </w:rPr>
+              <w:instrText xml:space="preserve"> PAGEREF _Toc525657031 \h </w:instrText>
+            </w:r>
+            <w:r>
+              <w:rPr>
+                <w:noProof/>
+                <w:webHidden/>
+              </w:rPr>
+            </w:r>
+            <w:r>
+              <w:rPr>
+                <w:noProof/>
+                <w:webHidden/>
+              </w:rPr>
+              <w:fldChar w:fldCharType="separate"/>
+            </w:r>
+            <w:r>
+              <w:rPr>
+                <w:noProof/>
+                <w:webHidden/>
+              </w:rPr>
+              <w:t>15</w:t>
+            </w:r>
+            <w:r>
+              <w:rPr>
+                <w:noProof/>
+                <w:webHidden/>
+              </w:rPr>
+              <w:fldChar w:fldCharType="end"/>
+            </w:r>
+          </w:hyperlink>
+        </w:p>
+        <w:p>
+          <w:pPr>
+            <w:pStyle w:val="TOC2"/>
+            <w:tabs>
+              <w:tab w:val="right" w:leader="dot" w:pos="8630"/>
+            </w:tabs>
+            <w:rPr>
+              <w:noProof/>
+              <w:lang w:eastAsia="en-US"/>
+            </w:rPr>
+          </w:pPr>
+          <w:hyperlink w:anchor="_Toc525657032" w:history="1">
+            <w:r>
+              <w:rPr>
+                <w:rStyle w:val="Hyperlink"/>
+                <w:noProof/>
+              </w:rPr>
               <w:t>Configure the communication between WEBJOB and O365 site.</w:t>
             </w:r>
             <w:r>
@@ -773,7 +844,7 @@
                 <w:noProof/>
                 <w:webHidden/>
               </w:rPr>
-              <w:instrText xml:space="preserve"> PAGEREF _Toc518378198 \h </w:instrText>
+              <w:instrText xml:space="preserve"> PAGEREF _Toc525657032 \h </w:instrText>
             </w:r>
             <w:r>
               <w:rPr>
@@ -793,7 +864,7 @@
                 <w:noProof/>
                 <w:webHidden/>
               </w:rPr>
-              <w:t>14</w:t>
+              <w:t>15</w:t>
             </w:r>
             <w:r>
               <w:rPr>
@@ -816,7 +887,7 @@
               <w:lang w:eastAsia="en-US"/>
             </w:rPr>
           </w:pPr>
-          <w:hyperlink w:anchor="_Toc518378199" w:history="1">
+          <w:hyperlink w:anchor="_Toc525657033" w:history="1">
             <w:r>
               <w:rPr>
                 <w:rStyle w:val="Hyperlink"/>
@@ -857,7 +928,7 @@
                 <w:noProof/>
                 <w:webHidden/>
               </w:rPr>
-              <w:instrText xml:space="preserve"> PAGEREF _Toc518378199 \h </w:instrText>
+              <w:instrText xml:space="preserve"> PAGEREF _Toc525657033 \h </w:instrText>
             </w:r>
             <w:r>
               <w:rPr>
@@ -877,7 +948,7 @@
                 <w:noProof/>
                 <w:webHidden/>
               </w:rPr>
-              <w:t>14</w:t>
+              <w:t>15</w:t>
             </w:r>
             <w:r>
               <w:rPr>
@@ -900,7 +971,7 @@
               <w:lang w:eastAsia="en-US"/>
             </w:rPr>
           </w:pPr>
-          <w:hyperlink w:anchor="_Toc518378200" w:history="1">
+          <w:hyperlink w:anchor="_Toc525657034" w:history="1">
             <w:r>
               <w:rPr>
                 <w:rStyle w:val="Hyperlink"/>
@@ -941,7 +1012,7 @@
                 <w:noProof/>
                 <w:webHidden/>
               </w:rPr>
-              <w:instrText xml:space="preserve"> PAGEREF _Toc518378200 \h </w:instrText>
+              <w:instrText xml:space="preserve"> PAGEREF _Toc525657034 \h </w:instrText>
             </w:r>
             <w:r>
               <w:rPr>
@@ -961,7 +1032,7 @@
                 <w:noProof/>
                 <w:webHidden/>
               </w:rPr>
-              <w:t>15</w:t>
+              <w:t>16</w:t>
             </w:r>
             <w:r>
               <w:rPr>
@@ -984,7 +1055,7 @@
               <w:lang w:eastAsia="en-US"/>
             </w:rPr>
           </w:pPr>
-          <w:hyperlink w:anchor="_Toc518378201" w:history="1">
+          <w:hyperlink w:anchor="_Toc525657035" w:history="1">
             <w:r>
               <w:rPr>
                 <w:rStyle w:val="Hyperlink"/>
@@ -1025,7 +1096,7 @@
                 <w:noProof/>
                 <w:webHidden/>
               </w:rPr>
-              <w:instrText xml:space="preserve"> PAGEREF _Toc518378201 \h </w:instrText>
+              <w:instrText xml:space="preserve"> PAGEREF _Toc525657035 \h </w:instrText>
             </w:r>
             <w:r>
               <w:rPr>
@@ -1045,7 +1116,7 @@
                 <w:noProof/>
                 <w:webHidden/>
               </w:rPr>
-              <w:t>15</w:t>
+              <w:t>16</w:t>
             </w:r>
             <w:r>
               <w:rPr>
@@ -1068,7 +1139,7 @@
               <w:lang w:eastAsia="en-US"/>
             </w:rPr>
           </w:pPr>
-          <w:hyperlink w:anchor="_Toc518378202" w:history="1">
+          <w:hyperlink w:anchor="_Toc525657036" w:history="1">
             <w:r>
               <w:rPr>
                 <w:rStyle w:val="Hyperlink"/>
@@ -1109,7 +1180,7 @@
                 <w:noProof/>
                 <w:webHidden/>
               </w:rPr>
-              <w:instrText xml:space="preserve"> PAGEREF _Toc518378202 \h </w:instrText>
+              <w:instrText xml:space="preserve"> PAGEREF _Toc525657036 \h </w:instrText>
             </w:r>
             <w:r>
               <w:rPr>
@@ -1129,7 +1200,7 @@
                 <w:noProof/>
                 <w:webHidden/>
               </w:rPr>
-              <w:t>16</w:t>
+              <w:t>17</w:t>
             </w:r>
             <w:r>
               <w:rPr>
@@ -1152,7 +1223,7 @@
               <w:lang w:eastAsia="en-US"/>
             </w:rPr>
           </w:pPr>
-          <w:hyperlink w:anchor="_Toc518378203" w:history="1">
+          <w:hyperlink w:anchor="_Toc525657037" w:history="1">
             <w:r>
               <w:rPr>
                 <w:rStyle w:val="Hyperlink"/>
@@ -1193,7 +1264,7 @@
                 <w:noProof/>
                 <w:webHidden/>
               </w:rPr>
-              <w:instrText xml:space="preserve"> PAGEREF _Toc518378203 \h </w:instrText>
+              <w:instrText xml:space="preserve"> PAGEREF _Toc525657037 \h </w:instrText>
             </w:r>
             <w:r>
               <w:rPr>
@@ -1213,7 +1284,7 @@
                 <w:noProof/>
                 <w:webHidden/>
               </w:rPr>
-              <w:t>17</w:t>
+              <w:t>18</w:t>
             </w:r>
             <w:r>
               <w:rPr>
@@ -1235,7 +1306,7 @@
               <w:lang w:eastAsia="en-US"/>
             </w:rPr>
           </w:pPr>
-          <w:hyperlink w:anchor="_Toc518378204" w:history="1">
+          <w:hyperlink w:anchor="_Toc525657038" w:history="1">
             <w:r>
               <w:rPr>
                 <w:rStyle w:val="Hyperlink"/>
@@ -1262,7 +1333,7 @@
                 <w:noProof/>
                 <w:webHidden/>
               </w:rPr>
-              <w:instrText xml:space="preserve"> PAGEREF _Toc518378204 \h </w:instrText>
+              <w:instrText xml:space="preserve"> PAGEREF _Toc525657038 \h </w:instrText>
             </w:r>
             <w:r>
               <w:rPr>
@@ -1282,7 +1353,7 @@
                 <w:noProof/>
                 <w:webHidden/>
               </w:rPr>
-              <w:t>18</w:t>
+              <w:t>19</w:t>
             </w:r>
             <w:r>
               <w:rPr>
@@ -1304,7 +1375,7 @@
               <w:lang w:eastAsia="en-US"/>
             </w:rPr>
           </w:pPr>
-          <w:hyperlink w:anchor="_Toc518378205" w:history="1">
+          <w:hyperlink w:anchor="_Toc525657039" w:history="1">
             <w:r>
               <w:rPr>
                 <w:rStyle w:val="Hyperlink"/>
@@ -1331,7 +1402,7 @@
                 <w:noProof/>
                 <w:webHidden/>
               </w:rPr>
-              <w:instrText xml:space="preserve"> PAGEREF _Toc518378205 \h </w:instrText>
+              <w:instrText xml:space="preserve"> PAGEREF _Toc525657039 \h </w:instrText>
             </w:r>
             <w:r>
               <w:rPr>
@@ -1351,7 +1422,7 @@
                 <w:noProof/>
                 <w:webHidden/>
               </w:rPr>
-              <w:t>21</w:t>
+              <w:t>22</w:t>
             </w:r>
             <w:r>
               <w:rPr>
@@ -1373,7 +1444,7 @@
               <w:lang w:eastAsia="en-US"/>
             </w:rPr>
           </w:pPr>
-          <w:hyperlink w:anchor="_Toc518378206" w:history="1">
+          <w:hyperlink w:anchor="_Toc525657040" w:history="1">
             <w:r>
               <w:rPr>
                 <w:rStyle w:val="Hyperlink"/>
@@ -1400,7 +1471,7 @@
                 <w:noProof/>
                 <w:webHidden/>
               </w:rPr>
-              <w:instrText xml:space="preserve"> PAGEREF _Toc518378206 \h </w:instrText>
+              <w:instrText xml:space="preserve"> PAGEREF _Toc525657040 \h </w:instrText>
             </w:r>
             <w:r>
               <w:rPr>
@@ -1420,7 +1491,7 @@
                 <w:noProof/>
                 <w:webHidden/>
               </w:rPr>
-              <w:t>22</w:t>
+              <w:t>23</w:t>
             </w:r>
             <w:r>
               <w:rPr>
@@ -1442,7 +1513,7 @@
               <w:lang w:eastAsia="en-US"/>
             </w:rPr>
           </w:pPr>
-          <w:hyperlink w:anchor="_Toc518378207" w:history="1">
+          <w:hyperlink w:anchor="_Toc525657041" w:history="1">
             <w:r>
               <w:rPr>
                 <w:rStyle w:val="Hyperlink"/>
@@ -1469,7 +1540,7 @@
                 <w:noProof/>
                 <w:webHidden/>
               </w:rPr>
-              <w:instrText xml:space="preserve"> PAGEREF _Toc518378207 \h </w:instrText>
+              <w:instrText xml:space="preserve"> PAGEREF _Toc525657041 \h </w:instrText>
             </w:r>
             <w:r>
               <w:rPr>
@@ -1489,7 +1560,7 @@
                 <w:noProof/>
                 <w:webHidden/>
               </w:rPr>
-              <w:t>25</w:t>
+              <w:t>26</w:t>
             </w:r>
             <w:r>
               <w:rPr>
@@ -1512,7 +1583,7 @@
               <w:lang w:eastAsia="en-US"/>
             </w:rPr>
           </w:pPr>
-          <w:hyperlink w:anchor="_Toc518378208" w:history="1">
+          <w:hyperlink w:anchor="_Toc525657042" w:history="1">
             <w:r>
               <w:rPr>
                 <w:rStyle w:val="Hyperlink"/>
@@ -1553,7 +1624,7 @@
                 <w:noProof/>
                 <w:webHidden/>
               </w:rPr>
-              <w:instrText xml:space="preserve"> PAGEREF _Toc518378208 \h </w:instrText>
+              <w:instrText xml:space="preserve"> PAGEREF _Toc525657042 \h </w:instrText>
             </w:r>
             <w:r>
               <w:rPr>
@@ -1573,7 +1644,7 @@
                 <w:noProof/>
                 <w:webHidden/>
               </w:rPr>
-              <w:t>25</w:t>
+              <w:t>26</w:t>
             </w:r>
             <w:r>
               <w:rPr>
@@ -1596,7 +1667,7 @@
               <w:lang w:eastAsia="en-US"/>
             </w:rPr>
           </w:pPr>
-          <w:hyperlink w:anchor="_Toc518378209" w:history="1">
+          <w:hyperlink w:anchor="_Toc525657043" w:history="1">
             <w:r>
               <w:rPr>
                 <w:rStyle w:val="Hyperlink"/>
@@ -1637,7 +1708,7 @@
                 <w:noProof/>
                 <w:webHidden/>
               </w:rPr>
-              <w:instrText xml:space="preserve"> PAGEREF _Toc518378209 \h </w:instrText>
+              <w:instrText xml:space="preserve"> PAGEREF _Toc525657043 \h </w:instrText>
             </w:r>
             <w:r>
               <w:rPr>
@@ -1657,7 +1728,7 @@
                 <w:noProof/>
                 <w:webHidden/>
               </w:rPr>
-              <w:t>25</w:t>
+              <w:t>26</w:t>
             </w:r>
             <w:r>
               <w:rPr>
@@ -1680,7 +1751,7 @@
               <w:lang w:eastAsia="en-US"/>
             </w:rPr>
           </w:pPr>
-          <w:hyperlink w:anchor="_Toc518378210" w:history="1">
+          <w:hyperlink w:anchor="_Toc525657044" w:history="1">
             <w:r>
               <w:rPr>
                 <w:rStyle w:val="Hyperlink"/>
@@ -1721,7 +1792,7 @@
                 <w:noProof/>
                 <w:webHidden/>
               </w:rPr>
-              <w:instrText xml:space="preserve"> PAGEREF _Toc518378210 \h </w:instrText>
+              <w:instrText xml:space="preserve"> PAGEREF _Toc525657044 \h </w:instrText>
             </w:r>
             <w:r>
               <w:rPr>
@@ -1741,7 +1812,7 @@
                 <w:noProof/>
                 <w:webHidden/>
               </w:rPr>
-              <w:t>25</w:t>
+              <w:t>26</w:t>
             </w:r>
             <w:r>
               <w:rPr>
@@ -1764,7 +1835,7 @@
               <w:lang w:eastAsia="en-US"/>
             </w:rPr>
           </w:pPr>
-          <w:hyperlink w:anchor="_Toc518378211" w:history="1">
+          <w:hyperlink w:anchor="_Toc525657045" w:history="1">
             <w:r>
               <w:rPr>
                 <w:rStyle w:val="Hyperlink"/>
@@ -1805,7 +1876,7 @@
                 <w:noProof/>
                 <w:webHidden/>
               </w:rPr>
-              <w:instrText xml:space="preserve"> PAGEREF _Toc518378211 \h </w:instrText>
+              <w:instrText xml:space="preserve"> PAGEREF _Toc525657045 \h </w:instrText>
             </w:r>
             <w:r>
               <w:rPr>
@@ -1825,7 +1896,7 @@
                 <w:noProof/>
                 <w:webHidden/>
               </w:rPr>
-              <w:t>25</w:t>
+              <w:t>26</w:t>
             </w:r>
             <w:r>
               <w:rPr>
@@ -1848,7 +1919,7 @@
               <w:lang w:eastAsia="en-US"/>
             </w:rPr>
           </w:pPr>
-          <w:hyperlink w:anchor="_Toc518378212" w:history="1">
+          <w:hyperlink w:anchor="_Toc525657046" w:history="1">
             <w:r>
               <w:rPr>
                 <w:rStyle w:val="Hyperlink"/>
@@ -1889,7 +1960,7 @@
                 <w:noProof/>
                 <w:webHidden/>
               </w:rPr>
-              <w:instrText xml:space="preserve"> PAGEREF _Toc518378212 \h </w:instrText>
+              <w:instrText xml:space="preserve"> PAGEREF _Toc525657046 \h </w:instrText>
             </w:r>
             <w:r>
               <w:rPr>
@@ -1909,7 +1980,7 @@
                 <w:noProof/>
                 <w:webHidden/>
               </w:rPr>
-              <w:t>26</w:t>
+              <w:t>27</w:t>
             </w:r>
             <w:r>
               <w:rPr>
@@ -1932,7 +2003,7 @@
               <w:lang w:eastAsia="en-US"/>
             </w:rPr>
           </w:pPr>
-          <w:hyperlink w:anchor="_Toc518378213" w:history="1">
+          <w:hyperlink w:anchor="_Toc525657047" w:history="1">
             <w:r>
               <w:rPr>
                 <w:rStyle w:val="Hyperlink"/>
@@ -1973,7 +2044,7 @@
                 <w:noProof/>
                 <w:webHidden/>
               </w:rPr>
-              <w:instrText xml:space="preserve"> PAGEREF _Toc518378213 \h </w:instrText>
+              <w:instrText xml:space="preserve"> PAGEREF _Toc525657047 \h </w:instrText>
             </w:r>
             <w:r>
               <w:rPr>
@@ -1993,7 +2064,7 @@
                 <w:noProof/>
                 <w:webHidden/>
               </w:rPr>
-              <w:t>26</w:t>
+              <w:t>27</w:t>
             </w:r>
             <w:r>
               <w:rPr>
@@ -2015,7 +2086,7 @@
               <w:lang w:eastAsia="en-US"/>
             </w:rPr>
           </w:pPr>
-          <w:hyperlink w:anchor="_Toc518378214" w:history="1">
+          <w:hyperlink w:anchor="_Toc525657048" w:history="1">
             <w:r>
               <w:rPr>
                 <w:rStyle w:val="Hyperlink"/>
@@ -2042,7 +2113,7 @@
                 <w:noProof/>
                 <w:webHidden/>
               </w:rPr>
-              <w:instrText xml:space="preserve"> PAGEREF _Toc518378214 \h </w:instrText>
+              <w:instrText xml:space="preserve"> PAGEREF _Toc525657048 \h </w:instrText>
             </w:r>
             <w:r>
               <w:rPr>
@@ -2062,7 +2133,7 @@
                 <w:noProof/>
                 <w:webHidden/>
               </w:rPr>
-              <w:t>27</w:t>
+              <w:t>28</w:t>
             </w:r>
             <w:r>
               <w:rPr>
@@ -2085,7 +2156,7 @@
               <w:lang w:eastAsia="en-US"/>
             </w:rPr>
           </w:pPr>
-          <w:hyperlink w:anchor="_Toc518378215" w:history="1">
+          <w:hyperlink w:anchor="_Toc525657049" w:history="1">
             <w:r>
               <w:rPr>
                 <w:rStyle w:val="Hyperlink"/>
@@ -2126,7 +2197,7 @@
                 <w:noProof/>
                 <w:webHidden/>
               </w:rPr>
-              <w:instrText xml:space="preserve"> PAGEREF _Toc518378215 \h </w:instrText>
+              <w:instrText xml:space="preserve"> PAGEREF _Toc525657049 \h </w:instrText>
             </w:r>
             <w:r>
               <w:rPr>
@@ -2146,7 +2217,7 @@
                 <w:noProof/>
                 <w:webHidden/>
               </w:rPr>
-              <w:t>27</w:t>
+              <w:t>28</w:t>
             </w:r>
             <w:r>
               <w:rPr>
@@ -2168,7 +2239,7 @@
               <w:lang w:eastAsia="en-US"/>
             </w:rPr>
           </w:pPr>
-          <w:hyperlink w:anchor="_Toc518378216" w:history="1">
+          <w:hyperlink w:anchor="_Toc525657050" w:history="1">
             <w:r>
               <w:rPr>
                 <w:rStyle w:val="Hyperlink"/>
@@ -2195,7 +2266,7 @@
                 <w:noProof/>
                 <w:webHidden/>
               </w:rPr>
-              <w:instrText xml:space="preserve"> PAGEREF _Toc518378216 \h </w:instrText>
+              <w:instrText xml:space="preserve"> PAGEREF _Toc525657050 \h </w:instrText>
             </w:r>
             <w:r>
               <w:rPr>
@@ -2215,7 +2286,7 @@
                 <w:noProof/>
                 <w:webHidden/>
               </w:rPr>
-              <w:t>36</w:t>
+              <w:t>37</w:t>
             </w:r>
             <w:r>
               <w:rPr>
@@ -2238,7 +2309,7 @@
               <w:lang w:eastAsia="en-US"/>
             </w:rPr>
           </w:pPr>
-          <w:hyperlink w:anchor="_Toc518378217" w:history="1">
+          <w:hyperlink w:anchor="_Toc525657051" w:history="1">
             <w:r>
               <w:rPr>
                 <w:rStyle w:val="Hyperlink"/>
@@ -2279,7 +2350,7 @@
                 <w:noProof/>
                 <w:webHidden/>
               </w:rPr>
-              <w:instrText xml:space="preserve"> PAGEREF _Toc518378217 \h </w:instrText>
+              <w:instrText xml:space="preserve"> PAGEREF _Toc525657051 \h </w:instrText>
             </w:r>
             <w:r>
               <w:rPr>
@@ -2299,7 +2370,7 @@
                 <w:noProof/>
                 <w:webHidden/>
               </w:rPr>
-              <w:t>36</w:t>
+              <w:t>37</w:t>
             </w:r>
             <w:r>
               <w:rPr>
@@ -2322,7 +2393,7 @@
               <w:lang w:eastAsia="en-US"/>
             </w:rPr>
           </w:pPr>
-          <w:hyperlink w:anchor="_Toc518378218" w:history="1">
+          <w:hyperlink w:anchor="_Toc525657052" w:history="1">
             <w:r>
               <w:rPr>
                 <w:rStyle w:val="Hyperlink"/>
@@ -2363,7 +2434,7 @@
                 <w:noProof/>
                 <w:webHidden/>
               </w:rPr>
-              <w:instrText xml:space="preserve"> PAGEREF _Toc518378218 \h </w:instrText>
+              <w:instrText xml:space="preserve"> PAGEREF _Toc525657052 \h </w:instrText>
             </w:r>
             <w:r>
               <w:rPr>
@@ -2383,7 +2454,7 @@
                 <w:noProof/>
                 <w:webHidden/>
               </w:rPr>
-              <w:t>36</w:t>
+              <w:t>37</w:t>
             </w:r>
             <w:r>
               <w:rPr>
@@ -2406,7 +2477,7 @@
               <w:lang w:eastAsia="en-US"/>
             </w:rPr>
           </w:pPr>
-          <w:hyperlink w:anchor="_Toc518378219" w:history="1">
+          <w:hyperlink w:anchor="_Toc525657053" w:history="1">
             <w:r>
               <w:rPr>
                 <w:rStyle w:val="Hyperlink"/>
@@ -2447,7 +2518,7 @@
                 <w:noProof/>
                 <w:webHidden/>
               </w:rPr>
-              <w:instrText xml:space="preserve"> PAGEREF _Toc518378219 \h </w:instrText>
+              <w:instrText xml:space="preserve"> PAGEREF _Toc525657053 \h </w:instrText>
             </w:r>
             <w:r>
               <w:rPr>
@@ -2467,7 +2538,7 @@
                 <w:noProof/>
                 <w:webHidden/>
               </w:rPr>
-              <w:t>36</w:t>
+              <w:t>37</w:t>
             </w:r>
             <w:r>
               <w:rPr>
@@ -2490,7 +2561,7 @@
               <w:lang w:eastAsia="en-US"/>
             </w:rPr>
           </w:pPr>
-          <w:hyperlink w:anchor="_Toc518378220" w:history="1">
+          <w:hyperlink w:anchor="_Toc525657054" w:history="1">
             <w:r>
               <w:rPr>
                 <w:rStyle w:val="Hyperlink"/>
@@ -2531,7 +2602,7 @@
                 <w:noProof/>
                 <w:webHidden/>
               </w:rPr>
-              <w:instrText xml:space="preserve"> PAGEREF _Toc518378220 \h </w:instrText>
+              <w:instrText xml:space="preserve"> PAGEREF _Toc525657054 \h </w:instrText>
             </w:r>
             <w:r>
               <w:rPr>
@@ -2551,7 +2622,7 @@
                 <w:noProof/>
                 <w:webHidden/>
               </w:rPr>
-              <w:t>36</w:t>
+              <w:t>37</w:t>
             </w:r>
             <w:r>
               <w:rPr>
@@ -2574,7 +2645,7 @@
               <w:lang w:eastAsia="en-US"/>
             </w:rPr>
           </w:pPr>
-          <w:hyperlink w:anchor="_Toc518378221" w:history="1">
+          <w:hyperlink w:anchor="_Toc525657055" w:history="1">
             <w:r>
               <w:rPr>
                 <w:rStyle w:val="Hyperlink"/>
@@ -2615,7 +2686,7 @@
                 <w:noProof/>
                 <w:webHidden/>
               </w:rPr>
-              <w:instrText xml:space="preserve"> PAGEREF _Toc518378221 \h </w:instrText>
+              <w:instrText xml:space="preserve"> PAGEREF _Toc525657055 \h </w:instrText>
             </w:r>
             <w:r>
               <w:rPr>
@@ -2635,7 +2706,7 @@
                 <w:noProof/>
                 <w:webHidden/>
               </w:rPr>
-              <w:t>37</w:t>
+              <w:t>38</w:t>
             </w:r>
             <w:r>
               <w:rPr>
@@ -2658,7 +2729,7 @@
               <w:lang w:eastAsia="en-US"/>
             </w:rPr>
           </w:pPr>
-          <w:hyperlink w:anchor="_Toc518378222" w:history="1">
+          <w:hyperlink w:anchor="_Toc525657056" w:history="1">
             <w:r>
               <w:rPr>
                 <w:rStyle w:val="Hyperlink"/>
@@ -2699,7 +2770,7 @@
                 <w:noProof/>
                 <w:webHidden/>
               </w:rPr>
-              <w:instrText xml:space="preserve"> PAGEREF _Toc518378222 \h </w:instrText>
+              <w:instrText xml:space="preserve"> PAGEREF _Toc525657056 \h </w:instrText>
             </w:r>
             <w:r>
               <w:rPr>
@@ -2719,7 +2790,7 @@
                 <w:noProof/>
                 <w:webHidden/>
               </w:rPr>
-              <w:t>37</w:t>
+              <w:t>38</w:t>
             </w:r>
             <w:r>
               <w:rPr>
@@ -2741,7 +2812,7 @@
               <w:lang w:eastAsia="en-US"/>
             </w:rPr>
           </w:pPr>
-          <w:hyperlink w:anchor="_Toc518378223" w:history="1">
+          <w:hyperlink w:anchor="_Toc525657057" w:history="1">
             <w:r>
               <w:rPr>
                 <w:rStyle w:val="Hyperlink"/>
@@ -2768,7 +2839,7 @@
                 <w:noProof/>
                 <w:webHidden/>
               </w:rPr>
-              <w:instrText xml:space="preserve"> PAGEREF _Toc518378223 \h </w:instrText>
+              <w:instrText xml:space="preserve"> PAGEREF _Toc525657057 \h </w:instrText>
             </w:r>
             <w:r>
               <w:rPr>
@@ -2788,7 +2859,7 @@
                 <w:noProof/>
                 <w:webHidden/>
               </w:rPr>
-              <w:t>38</w:t>
+              <w:t>39</w:t>
             </w:r>
             <w:r>
               <w:rPr>
@@ -2810,7 +2881,7 @@
               <w:lang w:eastAsia="en-US"/>
             </w:rPr>
           </w:pPr>
-          <w:hyperlink w:anchor="_Toc518378224" w:history="1">
+          <w:hyperlink w:anchor="_Toc525657058" w:history="1">
             <w:r>
               <w:rPr>
                 <w:rStyle w:val="Hyperlink"/>
@@ -2837,7 +2908,7 @@
                 <w:noProof/>
                 <w:webHidden/>
               </w:rPr>
-              <w:instrText xml:space="preserve"> PAGEREF _Toc518378224 \h </w:instrText>
+              <w:instrText xml:space="preserve"> PAGEREF _Toc525657058 \h </w:instrText>
             </w:r>
             <w:r>
               <w:rPr>
@@ -2857,7 +2928,76 @@
                 <w:noProof/>
                 <w:webHidden/>
               </w:rPr>
-              <w:t>41</w:t>
+              <w:t>42</w:t>
+            </w:r>
+            <w:r>
+              <w:rPr>
+                <w:noProof/>
+                <w:webHidden/>
+              </w:rPr>
+              <w:fldChar w:fldCharType="end"/>
+            </w:r>
+          </w:hyperlink>
+        </w:p>
+        <w:p>
+          <w:pPr>
+            <w:pStyle w:val="TOC2"/>
+            <w:tabs>
+              <w:tab w:val="right" w:leader="dot" w:pos="8630"/>
+            </w:tabs>
+            <w:rPr>
+              <w:noProof/>
+              <w:lang w:eastAsia="en-US"/>
+            </w:rPr>
+          </w:pPr>
+          <w:hyperlink w:anchor="_Toc525657059" w:history="1">
+            <w:r>
+              <w:rPr>
+                <w:rStyle w:val="Hyperlink"/>
+                <w:noProof/>
+              </w:rPr>
+              <w:t>Troubleshooting</w:t>
+            </w:r>
+            <w:r>
+              <w:rPr>
+                <w:noProof/>
+                <w:webHidden/>
+              </w:rPr>
+              <w:tab/>
+            </w:r>
+            <w:r>
+              <w:rPr>
+                <w:noProof/>
+                <w:webHidden/>
+              </w:rPr>
+              <w:fldChar w:fldCharType="begin"/>
+            </w:r>
+            <w:r>
+              <w:rPr>
+                <w:noProof/>
+                <w:webHidden/>
+              </w:rPr>
+              <w:instrText xml:space="preserve"> PAGEREF _Toc525657059 \h </w:instrText>
+            </w:r>
+            <w:r>
+              <w:rPr>
+                <w:noProof/>
+                <w:webHidden/>
+              </w:rPr>
+            </w:r>
+            <w:r>
+              <w:rPr>
+                <w:noProof/>
+                <w:webHidden/>
+              </w:rPr>
+              <w:fldChar w:fldCharType="separate"/>
+            </w:r>
+            <w:r>
+              <w:rPr>
+                <w:noProof/>
+                <w:webHidden/>
+              </w:rPr>
+              <w:t>44</w:t>
             </w:r>
             <w:r>
               <w:rPr>
@@ -2888,28 +3028,27 @@
           <w:szCs w:val="28"/>
         </w:rPr>
       </w:pPr>
-      <w:bookmarkStart w:id="1" w:name="_Toc518378194"/>
+      <w:bookmarkStart w:id="2" w:name="_Toc525657027"/>
       <w:r>
         <w:rPr>
           <w:sz w:val="28"/>
           <w:szCs w:val="28"/>
         </w:rPr>
-        <w:lastRenderedPageBreak/>
         <w:t>Create Azure Resources</w:t>
       </w:r>
-      <w:bookmarkEnd w:id="1"/>
+      <w:bookmarkEnd w:id="2"/>
     </w:p>
     <w:p>
       <w:pPr>
         <w:pStyle w:val="Heading3"/>
       </w:pPr>
-      <w:bookmarkStart w:id="2" w:name="_Create_Azure_resources"/>
-      <w:bookmarkStart w:id="3" w:name="_Toc518378195"/>
-      <w:bookmarkEnd w:id="2"/>
+      <w:bookmarkStart w:id="3" w:name="_Create_Azure_resources"/>
+      <w:bookmarkStart w:id="4" w:name="_Toc525657028"/>
+      <w:bookmarkEnd w:id="3"/>
       <w:r>
         <w:t>Create Azure resources via ARM Template</w:t>
       </w:r>
-      <w:bookmarkEnd w:id="3"/>
+      <w:bookmarkEnd w:id="4"/>
     </w:p>
     <w:p>
       <w:pPr>
@@ -4597,8 +4736,8 @@
           <w:szCs w:val="26"/>
         </w:rPr>
       </w:pPr>
-      <w:bookmarkStart w:id="4" w:name="_Register_the_application"/>
-      <w:bookmarkEnd w:id="4"/>
+      <w:bookmarkStart w:id="5" w:name="_Register_the_application"/>
+      <w:bookmarkEnd w:id="5"/>
       <w:r>
         <w:br w:type="page"/>
       </w:r>
@@ -4607,13 +4746,13 @@
       <w:pPr>
         <w:pStyle w:val="Heading2"/>
       </w:pPr>
-      <w:bookmarkStart w:id="5" w:name="_Toc518378196"/>
       <w:bookmarkStart w:id="6" w:name="_Hlk524961803"/>
+      <w:bookmarkStart w:id="7" w:name="_Toc525657029"/>
       <w:r>
         <w:lastRenderedPageBreak/>
         <w:t>Register the application in AAD for MVC WEB APP.</w:t>
       </w:r>
-      <w:bookmarkEnd w:id="5"/>
+      <w:bookmarkEnd w:id="7"/>
     </w:p>
     <w:bookmarkEnd w:id="6"/>
     <w:p>
@@ -4817,8 +4956,8 @@
       <w:r>
         <w:t xml:space="preserve">In the Add Application wizard, enter a name of </w:t>
       </w:r>
-      <w:bookmarkStart w:id="7" w:name="OLE_LINK9"/>
-      <w:bookmarkStart w:id="8" w:name="OLE_LINK10"/>
+      <w:bookmarkStart w:id="8" w:name="OLE_LINK9"/>
+      <w:bookmarkStart w:id="9" w:name="OLE_LINK10"/>
       <w:proofErr w:type="spellStart"/>
       <w:r>
         <w:rPr>
@@ -4831,8 +4970,8 @@
       <w:r>
         <w:t xml:space="preserve"> </w:t>
       </w:r>
-      <w:bookmarkEnd w:id="7"/>
       <w:bookmarkEnd w:id="8"/>
+      <w:bookmarkEnd w:id="9"/>
       <w:r>
         <w:t xml:space="preserve">and choose the type </w:t>
       </w:r>
@@ -4914,7 +5053,7 @@
       <w:r>
         <w:t xml:space="preserve">For example: </w:t>
       </w:r>
-      <w:bookmarkStart w:id="9" w:name="OLE_LINK11"/>
+      <w:bookmarkStart w:id="10" w:name="OLE_LINK11"/>
       <w:r>
         <w:fldChar w:fldCharType="begin"/>
       </w:r>
@@ -4936,7 +5075,7 @@
         </w:rPr>
         <w:fldChar w:fldCharType="end"/>
       </w:r>
-      <w:bookmarkEnd w:id="9"/>
+      <w:bookmarkEnd w:id="10"/>
     </w:p>
     <w:p>
       <w:pPr>
@@ -6431,16 +6570,12 @@
       <w:pPr>
         <w:pStyle w:val="Heading2"/>
       </w:pPr>
+      <w:bookmarkStart w:id="11" w:name="_Toc525657030"/>
       <w:r>
         <w:lastRenderedPageBreak/>
-        <w:t>Register the application in AAD</w:t>
-      </w:r>
-      <w:r>
-        <w:t xml:space="preserve"> V2</w:t>
-      </w:r>
-      <w:r>
-        <w:t xml:space="preserve"> for MVC WEB APP</w:t>
-      </w:r>
+        <w:t>Register the application in AAD V2 for MVC WEB APP</w:t>
+      </w:r>
+      <w:bookmarkEnd w:id="11"/>
     </w:p>
     <w:p>
       <w:pPr>
@@ -6563,7 +6698,7 @@
           </mc:Choice>
           <mc:Fallback>
             <w:pict>
-              <v:rect w14:anchorId="4159DD2F" id="Rectangle 39" o:spid="_x0000_s1026" style="position:absolute;margin-left:417.55pt;margin-top:2.7pt;width:44.35pt;height:18.55pt;z-index:251658240;visibility:visible;mso-wrap-style:square;mso-width-percent:0;mso-height-percent:0;mso-wrap-distance-left:9pt;mso-wrap-distance-top:0;mso-wrap-distance-right:9pt;mso-wrap-distance-bottom:0;mso-position-horizontal:absolute;mso-position-horizontal-relative:text;mso-position-vertical:absolute;mso-position-vertical-relative:text;mso-width-percent:0;mso-height-percent:0;mso-width-relative:margin;mso-height-relative:margin;v-text-anchor:middle" o:gfxdata="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" filled="f" strokecolor="red" strokeweight="1.5pt">
+              <v:rect w14:anchorId="26A403BB" id="Rectangle 39" o:spid="_x0000_s1026" style="position:absolute;margin-left:417.55pt;margin-top:2.7pt;width:44.35pt;height:18.55pt;z-index:251658240;visibility:visible;mso-wrap-style:square;mso-width-percent:0;mso-height-percent:0;mso-wrap-distance-left:9pt;mso-wrap-distance-top:0;mso-wrap-distance-right:9pt;mso-wrap-distance-bottom:0;mso-position-horizontal:absolute;mso-position-horizontal-relative:text;mso-position-vertical:absolute;mso-position-vertical-relative:text;mso-width-percent:0;mso-height-percent:0;mso-width-relative:margin;mso-height-relative:margin;v-text-anchor:middle" o:gfxdata="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" filled="f" strokecolor="red" strokeweight="1.5pt">
                 <v:shadow on="t" color="black" opacity="26214f" origin=",-.5" offset="0,3pt"/>
               </v:rect>
             </w:pict>
@@ -6792,7 +6927,7 @@
           </mc:Choice>
           <mc:Fallback>
             <w:pict>
-              <v:rect w14:anchorId="6762E054" id="Rectangle 49" o:spid="_x0000_s1026" style="position:absolute;margin-left:36.8pt;margin-top:15.7pt;width:60.7pt;height:14.95pt;z-index:251659264;visibility:visible;mso-wrap-style:square;mso-width-percent:0;mso-height-percent:0;mso-wrap-distance-left:9pt;mso-wrap-distance-top:0;mso-wrap-distance-right:9pt;mso-wrap-distance-bottom:0;mso-position-horizontal:absolute;mso-position-horizontal-relative:text;mso-position-vertical:absolute;mso-position-vertical-relative:text;mso-width-percent:0;mso-height-percent:0;mso-width-relative:margin;mso-height-relative:margin;v-text-anchor:middle" o:gfxdata="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" filled="f" strokecolor="red" strokeweight="1.5pt">
+              <v:rect w14:anchorId="1CE02A03" id="Rectangle 49" o:spid="_x0000_s1026" style="position:absolute;margin-left:36.8pt;margin-top:15.7pt;width:60.7pt;height:14.95pt;z-index:251659264;visibility:visible;mso-wrap-style:square;mso-width-percent:0;mso-height-percent:0;mso-wrap-distance-left:9pt;mso-wrap-distance-top:0;mso-wrap-distance-right:9pt;mso-wrap-distance-bottom:0;mso-position-horizontal:absolute;mso-position-horizontal-relative:text;mso-position-vertical:absolute;mso-position-vertical-relative:text;mso-width-percent:0;mso-height-percent:0;mso-width-relative:margin;mso-height-relative:margin;v-text-anchor:middle" o:gfxdata="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" filled="f" strokecolor="red" strokeweight="1.5pt">
                 <v:shadow on="t" color="black" opacity="26214f" origin=",-.5" offset="0,3pt"/>
               </v:rect>
             </w:pict>
@@ -6849,10 +6984,7 @@
         </w:numPr>
       </w:pPr>
       <w:r>
-        <w:t xml:space="preserve">Under “Platforms”, click “Add Platform” and then “Web”. </w:t>
-      </w:r>
-      <w:r>
-        <w:t>Enter the following URLS:</w:t>
+        <w:t>Under “Platforms”, click “Add Platform” and then “Web”. Enter the following URLS:</w:t>
       </w:r>
     </w:p>
     <w:p>
@@ -7023,12 +7155,12 @@
       <w:pPr>
         <w:pStyle w:val="Heading2"/>
       </w:pPr>
-      <w:bookmarkStart w:id="10" w:name="_Toc518378197"/>
+      <w:bookmarkStart w:id="12" w:name="_Toc525657031"/>
       <w:r>
         <w:lastRenderedPageBreak/>
         <w:t>Register the application in AAD for WEB JOB.</w:t>
       </w:r>
-      <w:bookmarkEnd w:id="10"/>
+      <w:bookmarkEnd w:id="12"/>
     </w:p>
     <w:p>
       <w:r>
@@ -7199,11 +7331,11 @@
       <w:pPr>
         <w:pStyle w:val="Heading2"/>
       </w:pPr>
-      <w:bookmarkStart w:id="11" w:name="_Toc518378198"/>
+      <w:bookmarkStart w:id="13" w:name="_Toc525657032"/>
       <w:r>
         <w:t>Configure the communication between WEBJOB and O365 site.</w:t>
       </w:r>
-      <w:bookmarkEnd w:id="11"/>
+      <w:bookmarkEnd w:id="13"/>
     </w:p>
     <w:p>
       <w:pPr>
@@ -7213,13 +7345,13 @@
           <w:numId w:val="15"/>
         </w:numPr>
       </w:pPr>
-      <w:bookmarkStart w:id="12" w:name="_Create_self-certificate"/>
-      <w:bookmarkStart w:id="13" w:name="_Toc518378199"/>
-      <w:bookmarkEnd w:id="12"/>
+      <w:bookmarkStart w:id="14" w:name="_Create_self-certificate"/>
+      <w:bookmarkStart w:id="15" w:name="_Toc525657033"/>
+      <w:bookmarkEnd w:id="14"/>
       <w:r>
         <w:t>Create self-certificate</w:t>
       </w:r>
-      <w:bookmarkEnd w:id="13"/>
+      <w:bookmarkEnd w:id="15"/>
       <w:r>
         <w:t xml:space="preserve"> </w:t>
       </w:r>
@@ -7948,6 +8080,7 @@
         </w:numPr>
       </w:pPr>
       <w:r>
+        <w:lastRenderedPageBreak/>
         <w:t xml:space="preserve">Store the base64Value; $base64Thumbprint; </w:t>
       </w:r>
       <w:proofErr w:type="spellStart"/>
@@ -8065,13 +8198,13 @@
           <w:numId w:val="15"/>
         </w:numPr>
       </w:pPr>
-      <w:bookmarkStart w:id="14" w:name="_Export_PFX_certificate."/>
-      <w:bookmarkStart w:id="15" w:name="_Toc518378200"/>
-      <w:bookmarkEnd w:id="14"/>
+      <w:bookmarkStart w:id="16" w:name="_Export_PFX_certificate."/>
+      <w:bookmarkStart w:id="17" w:name="_Toc525657034"/>
+      <w:bookmarkEnd w:id="16"/>
       <w:r>
         <w:t>Export PFX certificate.</w:t>
       </w:r>
-      <w:bookmarkEnd w:id="15"/>
+      <w:bookmarkEnd w:id="17"/>
       <w:r>
         <w:t xml:space="preserve"> </w:t>
       </w:r>
@@ -8125,11 +8258,11 @@
           <w:numId w:val="15"/>
         </w:numPr>
       </w:pPr>
-      <w:bookmarkStart w:id="16" w:name="_Toc518378201"/>
+      <w:bookmarkStart w:id="18" w:name="_Toc525657035"/>
       <w:r>
         <w:t>Update the team project to include this certificate</w:t>
       </w:r>
-      <w:bookmarkEnd w:id="16"/>
+      <w:bookmarkEnd w:id="18"/>
     </w:p>
     <w:p>
       <w:pPr>
@@ -8345,11 +8478,11 @@
           <w:numId w:val="15"/>
         </w:numPr>
       </w:pPr>
-      <w:bookmarkStart w:id="17" w:name="_Toc518378202"/>
+      <w:bookmarkStart w:id="19" w:name="_Toc525657036"/>
       <w:r>
         <w:t>Configure the app settings in Azure portal.</w:t>
       </w:r>
-      <w:bookmarkEnd w:id="17"/>
+      <w:bookmarkEnd w:id="19"/>
       <w:r>
         <w:t xml:space="preserve">    </w:t>
       </w:r>
@@ -8663,6 +8796,7 @@
             </w:pPr>
             <w:proofErr w:type="spellStart"/>
             <w:r>
+              <w:lastRenderedPageBreak/>
               <w:t>CertificatePassword</w:t>
             </w:r>
             <w:proofErr w:type="spellEnd"/>
@@ -8995,7 +9129,7 @@
               <w:pStyle w:val="ListParagraph"/>
               <w:ind w:left="0"/>
             </w:pPr>
-            <w:bookmarkStart w:id="18" w:name="_Hlk488849495"/>
+            <w:bookmarkStart w:id="20" w:name="_Hlk488849495"/>
             <w:proofErr w:type="spellStart"/>
             <w:proofErr w:type="gramStart"/>
             <w:r>
@@ -9034,7 +9168,7 @@
           </w:p>
         </w:tc>
       </w:tr>
-      <w:bookmarkEnd w:id="18"/>
+      <w:bookmarkEnd w:id="20"/>
     </w:tbl>
     <w:p>
       <w:pPr>
@@ -9049,11 +9183,11 @@
           <w:numId w:val="15"/>
         </w:numPr>
       </w:pPr>
-      <w:bookmarkStart w:id="19" w:name="_Toc518378203"/>
+      <w:bookmarkStart w:id="21" w:name="_Toc525657037"/>
       <w:r>
         <w:t>Update the manifest file.</w:t>
       </w:r>
-      <w:bookmarkEnd w:id="19"/>
+      <w:bookmarkEnd w:id="21"/>
     </w:p>
     <w:p>
       <w:pPr>
@@ -9816,7 +9950,7 @@
           <w:szCs w:val="28"/>
         </w:rPr>
       </w:pPr>
-      <w:bookmarkStart w:id="20" w:name="OLE_LINK5"/>
+      <w:bookmarkStart w:id="22" w:name="OLE_LINK5"/>
       <w:r>
         <w:rPr>
           <w:sz w:val="28"/>
@@ -9833,7 +9967,7 @@
           <w:szCs w:val="28"/>
         </w:rPr>
       </w:pPr>
-      <w:bookmarkStart w:id="21" w:name="_Toc518378204"/>
+      <w:bookmarkStart w:id="23" w:name="_Toc525657038"/>
       <w:r>
         <w:rPr>
           <w:sz w:val="28"/>
@@ -9856,7 +9990,7 @@
         </w:rPr>
         <w:t xml:space="preserve"> Catalog</w:t>
       </w:r>
-      <w:bookmarkEnd w:id="21"/>
+      <w:bookmarkEnd w:id="23"/>
     </w:p>
     <w:p>
       <w:pPr>
@@ -9895,7 +10029,7 @@
         <w:t xml:space="preserve">  , sign in with your account.</w:t>
       </w:r>
     </w:p>
-    <w:bookmarkEnd w:id="20"/>
+    <w:bookmarkEnd w:id="22"/>
     <w:p>
       <w:pPr>
         <w:pStyle w:val="ListParagraph"/>
@@ -10732,7 +10866,7 @@
           <w:szCs w:val="28"/>
         </w:rPr>
       </w:pPr>
-      <w:bookmarkStart w:id="22" w:name="_Toc518378205"/>
+      <w:bookmarkStart w:id="24" w:name="_Toc525657039"/>
       <w:r>
         <w:rPr>
           <w:sz w:val="28"/>
@@ -10740,7 +10874,7 @@
         </w:rPr>
         <w:t>Configure SharePoint Document ID Service</w:t>
       </w:r>
-      <w:bookmarkEnd w:id="22"/>
+      <w:bookmarkEnd w:id="24"/>
     </w:p>
     <w:p>
       <w:pPr>
@@ -11328,7 +11462,7 @@
           <w:szCs w:val="24"/>
         </w:rPr>
       </w:pPr>
-      <w:bookmarkStart w:id="23" w:name="_Toc518378206"/>
+      <w:bookmarkStart w:id="25" w:name="_Toc525657040"/>
       <w:r>
         <w:rPr>
           <w:sz w:val="24"/>
@@ -11336,7 +11470,7 @@
         </w:rPr>
         <w:t>Publish website</w:t>
       </w:r>
-      <w:bookmarkEnd w:id="23"/>
+      <w:bookmarkEnd w:id="25"/>
     </w:p>
     <w:p>
       <w:pPr>
@@ -11357,10 +11491,10 @@
         </w:rPr>
         <w:t>Open Visual Studio with administrator permission</w:t>
       </w:r>
-      <w:bookmarkStart w:id="24" w:name="OLE_LINK3"/>
-      <w:bookmarkStart w:id="25" w:name="OLE_LINK4"/>
-      <w:bookmarkEnd w:id="24"/>
-      <w:bookmarkEnd w:id="25"/>
+      <w:bookmarkStart w:id="26" w:name="OLE_LINK3"/>
+      <w:bookmarkStart w:id="27" w:name="OLE_LINK4"/>
+      <w:bookmarkEnd w:id="26"/>
+      <w:bookmarkEnd w:id="27"/>
     </w:p>
     <w:p>
       <w:pPr>
@@ -11555,8 +11689,6 @@
         <w:t xml:space="preserve"> section. </w:t>
       </w:r>
       <w:hyperlink w:anchor="_Register_the_application" w:history="1"/>
-      <w:bookmarkStart w:id="26" w:name="_GoBack"/>
-      <w:bookmarkEnd w:id="26"/>
     </w:p>
     <w:p>
       <w:pPr>
@@ -11657,10 +11789,10 @@
         </w:rPr>
         <w:t xml:space="preserve"> and then select Publish</w:t>
       </w:r>
-      <w:bookmarkStart w:id="27" w:name="OLE_LINK1"/>
-      <w:bookmarkStart w:id="28" w:name="OLE_LINK2"/>
-      <w:bookmarkEnd w:id="27"/>
+      <w:bookmarkStart w:id="28" w:name="OLE_LINK1"/>
+      <w:bookmarkStart w:id="29" w:name="OLE_LINK2"/>
       <w:bookmarkEnd w:id="28"/>
+      <w:bookmarkEnd w:id="29"/>
     </w:p>
     <w:p>
       <w:pPr>
@@ -12133,12 +12265,12 @@
       <w:pPr>
         <w:pStyle w:val="Heading2"/>
       </w:pPr>
-      <w:bookmarkStart w:id="29" w:name="_Toc518378207"/>
+      <w:bookmarkStart w:id="30" w:name="_Toc525657041"/>
       <w:r>
         <w:lastRenderedPageBreak/>
         <w:t>Encrypt the Azure connection string in application settings</w:t>
       </w:r>
-      <w:bookmarkEnd w:id="29"/>
+      <w:bookmarkEnd w:id="30"/>
     </w:p>
     <w:p>
       <w:pPr>
@@ -12148,11 +12280,11 @@
           <w:numId w:val="31"/>
         </w:numPr>
       </w:pPr>
-      <w:bookmarkStart w:id="30" w:name="_Toc518378208"/>
+      <w:bookmarkStart w:id="31" w:name="_Toc525657042"/>
       <w:r>
         <w:t>Login the Azure portal.</w:t>
       </w:r>
-      <w:bookmarkEnd w:id="30"/>
+      <w:bookmarkEnd w:id="31"/>
     </w:p>
     <w:p>
       <w:pPr>
@@ -12181,11 +12313,11 @@
           <w:numId w:val="31"/>
         </w:numPr>
       </w:pPr>
-      <w:bookmarkStart w:id="31" w:name="_Toc518378209"/>
+      <w:bookmarkStart w:id="32" w:name="_Toc525657043"/>
       <w:r>
         <w:t>Go to the web site.</w:t>
       </w:r>
-      <w:bookmarkEnd w:id="31"/>
+      <w:bookmarkEnd w:id="32"/>
     </w:p>
     <w:p>
       <w:pPr>
@@ -12297,11 +12429,11 @@
           <w:numId w:val="31"/>
         </w:numPr>
       </w:pPr>
-      <w:bookmarkStart w:id="32" w:name="_Toc518378210"/>
+      <w:bookmarkStart w:id="33" w:name="_Toc525657044"/>
       <w:r>
         <w:t>Go to the application settings</w:t>
       </w:r>
-      <w:bookmarkEnd w:id="32"/>
+      <w:bookmarkEnd w:id="33"/>
     </w:p>
     <w:p>
       <w:pPr>
@@ -12368,11 +12500,11 @@
           <w:numId w:val="31"/>
         </w:numPr>
       </w:pPr>
-      <w:bookmarkStart w:id="33" w:name="_Toc518378211"/>
+      <w:bookmarkStart w:id="34" w:name="_Toc525657045"/>
       <w:r>
         <w:t>Copy the connection strings</w:t>
       </w:r>
-      <w:bookmarkEnd w:id="33"/>
+      <w:bookmarkEnd w:id="34"/>
     </w:p>
     <w:p>
       <w:pPr>
@@ -12458,7 +12590,7 @@
           <w:numId w:val="31"/>
         </w:numPr>
       </w:pPr>
-      <w:bookmarkStart w:id="34" w:name="_Toc518378212"/>
+      <w:bookmarkStart w:id="35" w:name="_Toc525657046"/>
       <w:r>
         <w:t xml:space="preserve">Open </w:t>
       </w:r>
@@ -12470,7 +12602,7 @@
       <w:r>
         <w:t xml:space="preserve"> project</w:t>
       </w:r>
-      <w:bookmarkEnd w:id="34"/>
+      <w:bookmarkEnd w:id="35"/>
     </w:p>
     <w:p>
       <w:pPr>
@@ -12608,11 +12740,11 @@
           <w:numId w:val="31"/>
         </w:numPr>
       </w:pPr>
-      <w:bookmarkStart w:id="35" w:name="_Toc518378213"/>
+      <w:bookmarkStart w:id="36" w:name="_Toc525657047"/>
       <w:r>
         <w:t>Encrypt connection strings</w:t>
       </w:r>
-      <w:bookmarkEnd w:id="35"/>
+      <w:bookmarkEnd w:id="36"/>
     </w:p>
     <w:p>
       <w:pPr>
@@ -12777,14 +12909,14 @@
       <w:pPr>
         <w:pStyle w:val="Heading2"/>
       </w:pPr>
-      <w:bookmarkStart w:id="36" w:name="_Toc518378214"/>
+      <w:bookmarkStart w:id="37" w:name="_Toc525657048"/>
       <w:r>
         <w:t>Configure always encrypted feature for</w:t>
       </w:r>
       <w:r>
         <w:t xml:space="preserve"> database</w:t>
       </w:r>
-      <w:bookmarkEnd w:id="36"/>
+      <w:bookmarkEnd w:id="37"/>
     </w:p>
     <w:p>
       <w:pPr>
@@ -12825,11 +12957,11 @@
           <w:numId w:val="36"/>
         </w:numPr>
       </w:pPr>
-      <w:bookmarkStart w:id="37" w:name="_Toc518378215"/>
+      <w:bookmarkStart w:id="38" w:name="_Toc525657049"/>
       <w:r>
         <w:t>Create Key Vault.</w:t>
       </w:r>
-      <w:bookmarkEnd w:id="37"/>
+      <w:bookmarkEnd w:id="38"/>
     </w:p>
     <w:p>
       <w:pPr>
@@ -13824,7 +13956,7 @@
       <w:pPr>
         <w:pStyle w:val="Heading2"/>
       </w:pPr>
-      <w:bookmarkStart w:id="38" w:name="_Toc518378216"/>
+      <w:bookmarkStart w:id="39" w:name="_Toc525657050"/>
       <w:r>
         <w:lastRenderedPageBreak/>
         <w:t xml:space="preserve">Encrypt the </w:t>
@@ -13838,7 +13970,7 @@
       <w:r>
         <w:t xml:space="preserve"> connection string in application settings</w:t>
       </w:r>
-      <w:bookmarkEnd w:id="38"/>
+      <w:bookmarkEnd w:id="39"/>
     </w:p>
     <w:p>
       <w:pPr>
@@ -13848,7 +13980,7 @@
           <w:numId w:val="37"/>
         </w:numPr>
       </w:pPr>
-      <w:bookmarkStart w:id="39" w:name="_Toc518378217"/>
+      <w:bookmarkStart w:id="40" w:name="_Toc525657051"/>
       <w:r>
         <w:t xml:space="preserve">Login </w:t>
       </w:r>
@@ -13869,7 +14001,7 @@
       <w:r>
         <w:t>.</w:t>
       </w:r>
-      <w:bookmarkEnd w:id="39"/>
+      <w:bookmarkEnd w:id="40"/>
     </w:p>
     <w:p>
       <w:pPr>
@@ -13879,14 +14011,14 @@
           <w:numId w:val="37"/>
         </w:numPr>
       </w:pPr>
-      <w:bookmarkStart w:id="40" w:name="_Toc518378218"/>
+      <w:bookmarkStart w:id="41" w:name="_Toc525657052"/>
       <w:r>
         <w:t xml:space="preserve">Go the </w:t>
       </w:r>
       <w:r>
         <w:t>web site.</w:t>
       </w:r>
-      <w:bookmarkEnd w:id="40"/>
+      <w:bookmarkEnd w:id="41"/>
     </w:p>
     <w:p>
       <w:pPr>
@@ -13998,14 +14130,14 @@
           <w:numId w:val="37"/>
         </w:numPr>
       </w:pPr>
-      <w:bookmarkStart w:id="41" w:name="_Toc518378219"/>
+      <w:bookmarkStart w:id="42" w:name="_Toc525657053"/>
       <w:r>
         <w:t xml:space="preserve">Go the </w:t>
       </w:r>
       <w:r>
         <w:t>application settings.</w:t>
       </w:r>
-      <w:bookmarkEnd w:id="41"/>
+      <w:bookmarkEnd w:id="42"/>
     </w:p>
     <w:p>
       <w:pPr>
@@ -14072,7 +14204,7 @@
           <w:numId w:val="37"/>
         </w:numPr>
       </w:pPr>
-      <w:bookmarkStart w:id="42" w:name="_Toc518378220"/>
+      <w:bookmarkStart w:id="43" w:name="_Toc525657054"/>
       <w:r>
         <w:t xml:space="preserve">Copy the value </w:t>
       </w:r>
@@ -14102,7 +14234,7 @@
       <w:r>
         <w:t>decrypt it first.</w:t>
       </w:r>
-      <w:bookmarkEnd w:id="42"/>
+      <w:bookmarkEnd w:id="43"/>
       <w:r>
         <w:t xml:space="preserve"> </w:t>
       </w:r>
@@ -14288,7 +14420,7 @@
           <w:numId w:val="37"/>
         </w:numPr>
       </w:pPr>
-      <w:bookmarkStart w:id="43" w:name="_Toc518378221"/>
+      <w:bookmarkStart w:id="44" w:name="_Toc525657055"/>
       <w:r>
         <w:t xml:space="preserve">Please make sure the </w:t>
       </w:r>
@@ -14298,7 +14430,7 @@
       <w:r>
         <w:t>connection string looks like the format below.</w:t>
       </w:r>
-      <w:bookmarkEnd w:id="43"/>
+      <w:bookmarkEnd w:id="44"/>
     </w:p>
     <w:p>
       <w:pPr>
@@ -14441,14 +14573,14 @@
           <w:numId w:val="37"/>
         </w:numPr>
       </w:pPr>
-      <w:bookmarkStart w:id="44" w:name="_Toc518378222"/>
+      <w:bookmarkStart w:id="45" w:name="_Toc525657056"/>
       <w:r>
         <w:t>Encrypt the connection string</w:t>
       </w:r>
       <w:r>
         <w:t>.</w:t>
       </w:r>
-      <w:bookmarkEnd w:id="44"/>
+      <w:bookmarkEnd w:id="45"/>
     </w:p>
     <w:p>
       <w:pPr>
@@ -14644,7 +14776,7 @@
           <w:szCs w:val="24"/>
         </w:rPr>
       </w:pPr>
-      <w:bookmarkStart w:id="45" w:name="_Toc518378223"/>
+      <w:bookmarkStart w:id="46" w:name="_Toc525657057"/>
       <w:r>
         <w:rPr>
           <w:sz w:val="24"/>
@@ -14652,7 +14784,7 @@
         </w:rPr>
         <w:t>Install Excel Add-in</w:t>
       </w:r>
-      <w:bookmarkEnd w:id="45"/>
+      <w:bookmarkEnd w:id="46"/>
     </w:p>
     <w:p>
       <w:pPr>
@@ -15337,7 +15469,7 @@
           <w:szCs w:val="24"/>
         </w:rPr>
       </w:pPr>
-      <w:bookmarkStart w:id="46" w:name="_Toc518378224"/>
+      <w:bookmarkStart w:id="47" w:name="_Toc525657058"/>
       <w:r>
         <w:rPr>
           <w:sz w:val="24"/>
@@ -15345,7 +15477,7 @@
         </w:rPr>
         <w:t>Install Word Add-in</w:t>
       </w:r>
-      <w:bookmarkEnd w:id="46"/>
+      <w:bookmarkEnd w:id="47"/>
     </w:p>
     <w:p>
       <w:pPr>
@@ -15801,6 +15933,265 @@
           <w:szCs w:val="24"/>
         </w:rPr>
         <w:t>Then the Word Add-in would be shown on the right.</w:t>
+      </w:r>
+    </w:p>
+    <w:p>
+      <w:pPr>
+        <w:rPr>
+          <w:sz w:val="24"/>
+          <w:szCs w:val="24"/>
+        </w:rPr>
+      </w:pPr>
+    </w:p>
+    <w:p>
+      <w:pPr>
+        <w:pStyle w:val="Heading2"/>
+      </w:pPr>
+      <w:bookmarkStart w:id="48" w:name="_Toc525657059"/>
+      <w:r>
+        <w:t>Troubleshooting</w:t>
+      </w:r>
+      <w:bookmarkEnd w:id="48"/>
+    </w:p>
+    <w:p>
+      <w:r>
+        <w:t xml:space="preserve">Sign in issue: </w:t>
+      </w:r>
+    </w:p>
+    <w:p>
+      <w:r>
+        <w:t>If you are having issues signing in, p</w:t>
+      </w:r>
+      <w:r>
+        <w:t xml:space="preserve">lease verify that the </w:t>
+      </w:r>
+      <w:r>
+        <w:t xml:space="preserve">browser is not blocking the </w:t>
+      </w:r>
+      <w:r>
+        <w:t>sign in pop</w:t>
+      </w:r>
+      <w:r>
+        <w:t>-u</w:t>
+      </w:r>
+      <w:r>
+        <w:t xml:space="preserve">p window. </w:t>
+      </w:r>
+    </w:p>
+    <w:p>
+      <w:r>
+        <w:rPr>
+          <w:u w:val="single"/>
+        </w:rPr>
+        <w:t>Microsoft Edge</w:t>
+      </w:r>
+      <w:r>
+        <w:t>: click “Always allo</w:t>
+      </w:r>
+      <w:r>
+        <w:t>w</w:t>
+      </w:r>
+      <w:r>
+        <w:t>”</w:t>
+      </w:r>
+      <w:r>
+        <w:t>:</w:t>
+      </w:r>
+    </w:p>
+    <w:p>
+      <w:r>
+        <w:rPr>
+          <w:noProof/>
+        </w:rPr>
+        <w:drawing>
+          <wp:inline distT="0" distB="0" distL="0" distR="0" wp14:anchorId="6FFAEA5C" wp14:editId="4FAC1443">
+            <wp:extent cx="5486400" cy="342900"/>
+            <wp:effectExtent l="0" t="0" r="0" b="0"/>
+            <wp:docPr id="58" name="Picture 58"/>
+            <wp:cNvGraphicFramePr>
+              <a:graphicFrameLocks xmlns:a="http://schemas.openxmlformats.org/drawingml/2006/main" noChangeAspect="1"/>
+            </wp:cNvGraphicFramePr>
+            <a:graphic xmlns:a="http://schemas.openxmlformats.org/drawingml/2006/main">
+              <a:graphicData uri="http://schemas.openxmlformats.org/drawingml/2006/picture">
+                <pic:pic xmlns:pic="http://schemas.openxmlformats.org/drawingml/2006/picture">
+                  <pic:nvPicPr>
+                    <pic:cNvPr id="0" name="Picture 3"/>
+                    <pic:cNvPicPr>
+                      <a:picLocks noChangeAspect="1" noChangeArrowheads="1"/>
+                    </pic:cNvPicPr>
+                  </pic:nvPicPr>
+                  <pic:blipFill>
+                    <a:blip r:embed="rId102">
+                      <a:extLst>
+                        <a:ext uri="{28A0092B-C50C-407E-A947-70E740481C1C}">
+                          <a14:useLocalDpi xmlns:a14="http://schemas.microsoft.com/office/drawing/2010/main" val="0"/>
+                        </a:ext>
+                      </a:extLst>
+                    </a:blip>
+                    <a:srcRect/>
+                    <a:stretch>
+                      <a:fillRect/>
+                    </a:stretch>
+                  </pic:blipFill>
+                  <pic:spPr bwMode="auto">
+                    <a:xfrm>
+                      <a:off x="0" y="0"/>
+                      <a:ext cx="5486400" cy="342900"/>
+                    </a:xfrm>
+                    <a:prstGeom prst="rect">
+                      <a:avLst/>
+                    </a:prstGeom>
+                    <a:noFill/>
+                    <a:ln>
+                      <a:noFill/>
+                    </a:ln>
+                  </pic:spPr>
+                </pic:pic>
+              </a:graphicData>
+            </a:graphic>
+          </wp:inline>
+        </w:drawing>
+      </w:r>
+    </w:p>
+    <w:p>
+      <w:r>
+        <w:rPr>
+          <w:u w:val="single"/>
+        </w:rPr>
+        <w:t>Chrome</w:t>
+      </w:r>
+      <w:r>
+        <w:t xml:space="preserve">: </w:t>
+      </w:r>
+      <w:r>
+        <w:t>click on the blocked page as shown below:</w:t>
+      </w:r>
+    </w:p>
+    <w:p>
+      <w:r>
+        <w:rPr>
+          <w:noProof/>
+        </w:rPr>
+        <w:drawing>
+          <wp:inline distT="0" distB="0" distL="0" distR="0" wp14:anchorId="629F904C" wp14:editId="025E9487">
+            <wp:extent cx="1390650" cy="676275"/>
+            <wp:effectExtent l="0" t="0" r="0" b="9525"/>
+            <wp:docPr id="51" name="Picture 51"/>
+            <wp:cNvGraphicFramePr>
+              <a:graphicFrameLocks xmlns:a="http://schemas.openxmlformats.org/drawingml/2006/main" noChangeAspect="1"/>
+            </wp:cNvGraphicFramePr>
+            <a:graphic xmlns:a="http://schemas.openxmlformats.org/drawingml/2006/main">
+              <a:graphicData uri="http://schemas.openxmlformats.org/drawingml/2006/picture">
+                <pic:pic xmlns:pic="http://schemas.openxmlformats.org/drawingml/2006/picture">
+                  <pic:nvPicPr>
+                    <pic:cNvPr id="0" name="Picture 1"/>
+                    <pic:cNvPicPr>
+                      <a:picLocks noChangeAspect="1" noChangeArrowheads="1"/>
+                    </pic:cNvPicPr>
+                  </pic:nvPicPr>
+                  <pic:blipFill>
+                    <a:blip r:embed="rId103">
+                      <a:extLst>
+                        <a:ext uri="{28A0092B-C50C-407E-A947-70E740481C1C}">
+                          <a14:useLocalDpi xmlns:a14="http://schemas.microsoft.com/office/drawing/2010/main" val="0"/>
+                        </a:ext>
+                      </a:extLst>
+                    </a:blip>
+                    <a:srcRect/>
+                    <a:stretch>
+                      <a:fillRect/>
+                    </a:stretch>
+                  </pic:blipFill>
+                  <pic:spPr bwMode="auto">
+                    <a:xfrm>
+                      <a:off x="0" y="0"/>
+                      <a:ext cx="1390650" cy="676275"/>
+                    </a:xfrm>
+                    <a:prstGeom prst="rect">
+                      <a:avLst/>
+                    </a:prstGeom>
+                    <a:noFill/>
+                    <a:ln>
+                      <a:noFill/>
+                    </a:ln>
+                  </pic:spPr>
+                </pic:pic>
+              </a:graphicData>
+            </a:graphic>
+          </wp:inline>
+        </w:drawing>
+      </w:r>
+    </w:p>
+    <w:p>
+      <w:r>
+        <w:t xml:space="preserve">Then </w:t>
+      </w:r>
+      <w:r>
+        <w:t>choose</w:t>
+      </w:r>
+      <w:r>
+        <w:t xml:space="preserve"> “Always allow pop-ups and…”</w:t>
+      </w:r>
+      <w:r>
+        <w:t xml:space="preserve"> and</w:t>
+      </w:r>
+      <w:r>
+        <w:t xml:space="preserve"> finally click the Done button.</w:t>
+      </w:r>
+    </w:p>
+    <w:p>
+      <w:r>
+        <w:rPr>
+          <w:noProof/>
+        </w:rPr>
+        <w:drawing>
+          <wp:inline distT="0" distB="0" distL="0" distR="0" wp14:anchorId="2DADCCB6" wp14:editId="395D6721">
+            <wp:extent cx="3114675" cy="2133600"/>
+            <wp:effectExtent l="0" t="0" r="9525" b="0"/>
+            <wp:docPr id="59" name="Picture 59"/>
+            <wp:cNvGraphicFramePr>
+              <a:graphicFrameLocks xmlns:a="http://schemas.openxmlformats.org/drawingml/2006/main" noChangeAspect="1"/>
+            </wp:cNvGraphicFramePr>
+            <a:graphic xmlns:a="http://schemas.openxmlformats.org/drawingml/2006/main">
+              <a:graphicData uri="http://schemas.openxmlformats.org/drawingml/2006/picture">
+                <pic:pic xmlns:pic="http://schemas.openxmlformats.org/drawingml/2006/picture">
+                  <pic:nvPicPr>
+                    <pic:cNvPr id="0" name="Picture 4"/>
+                    <pic:cNvPicPr>
+                      <a:picLocks noChangeAspect="1" noChangeArrowheads="1"/>
+                    </pic:cNvPicPr>
+                  </pic:nvPicPr>
+                  <pic:blipFill>
+                    <a:blip r:embed="rId104">
+                      <a:extLst>
+                        <a:ext uri="{28A0092B-C50C-407E-A947-70E740481C1C}">
+                          <a14:useLocalDpi xmlns:a14="http://schemas.microsoft.com/office/drawing/2010/main" val="0"/>
+                        </a:ext>
+                      </a:extLst>
+                    </a:blip>
+                    <a:srcRect/>
+                    <a:stretch>
+                      <a:fillRect/>
+                    </a:stretch>
+                  </pic:blipFill>
+                  <pic:spPr bwMode="auto">
+                    <a:xfrm>
+                      <a:off x="0" y="0"/>
+                      <a:ext cx="3114675" cy="2133600"/>
+                    </a:xfrm>
+                    <a:prstGeom prst="rect">
+                      <a:avLst/>
+                    </a:prstGeom>
+                    <a:noFill/>
+                    <a:ln>
+                      <a:noFill/>
+                    </a:ln>
+                  </pic:spPr>
+                </pic:pic>
+              </a:graphicData>
+            </a:graphic>
+          </wp:inline>
+        </w:drawing>
       </w:r>
     </w:p>
     <w:sectPr>
@@ -20690,6 +21081,7 @@
   <w:style w:type="character" w:default="1" w:styleId="DefaultParagraphFont">
     <w:name w:val="Default Paragraph Font"/>
     <w:uiPriority w:val="1"/>
+    <w:semiHidden/>
     <w:unhideWhenUsed/>
   </w:style>
   <w:style w:type="table" w:default="1" w:styleId="TableNormal">
@@ -21425,6 +21817,25 @@
 </file>
 
 <file path=customXml/item2.xml><?xml version="1.0" encoding="utf-8"?>
+<p:properties xmlns:p="http://schemas.microsoft.com/office/2006/metadata/properties" xmlns:xsi="http://www.w3.org/2001/XMLSchema-instance" xmlns:pc="http://schemas.microsoft.com/office/infopath/2007/PartnerControls">
+  <documentManagement>
+    <SharedWithUsers xmlns="9fd63745-f8c9-4516-af94-ee1237ab2534">
+      <UserInfo>
+        <DisplayName>Michael Sherman</DisplayName>
+        <AccountId>29</AccountId>
+        <AccountType/>
+      </UserInfo>
+    </SharedWithUsers>
+    <_dlc_DocId xmlns="9fd63745-f8c9-4516-af94-ee1237ab2534">DOCSYNC-323801558-3442</_dlc_DocId>
+    <_dlc_DocIdUrl xmlns="9fd63745-f8c9-4516-af94-ee1237ab2534">
+      <Url>https://canvizconsultingllc.sharepoint.com/sites/MS-FIN-BPA/_layouts/15/DocIdRedir.aspx?ID=DOCSYNC-323801558-3442</Url>
+      <Description>DOCSYNC-323801558-3442</Description>
+    </_dlc_DocIdUrl>
+  </documentManagement>
+</p:properties>
+</file>
+
+<file path=customXml/item3.xml><?xml version="1.0" encoding="utf-8"?>
 <?mso-contentType ?>
 <FormTemplates xmlns="http://schemas.microsoft.com/sharepoint/v3/contenttype/forms">
   <Display>DocumentLibraryForm</Display>
@@ -21433,7 +21844,7 @@
 </FormTemplates>
 </file>
 
-<file path=customXml/item3.xml><?xml version="1.0" encoding="utf-8"?>
+<file path=customXml/item4.xml><?xml version="1.0" encoding="utf-8"?>
 <?mso-contentType ?>
 <spe:Receivers xmlns:spe="http://schemas.microsoft.com/sharepoint/events">
   <Receiver>
@@ -21483,25 +21894,6 @@
 </spe:Receivers>
 </file>
 
-<file path=customXml/item4.xml><?xml version="1.0" encoding="utf-8"?>
-<p:properties xmlns:p="http://schemas.microsoft.com/office/2006/metadata/properties" xmlns:xsi="http://www.w3.org/2001/XMLSchema-instance" xmlns:pc="http://schemas.microsoft.com/office/infopath/2007/PartnerControls">
-  <documentManagement>
-    <SharedWithUsers xmlns="9fd63745-f8c9-4516-af94-ee1237ab2534">
-      <UserInfo>
-        <DisplayName>Michael Sherman</DisplayName>
-        <AccountId>29</AccountId>
-        <AccountType/>
-      </UserInfo>
-    </SharedWithUsers>
-    <_dlc_DocId xmlns="9fd63745-f8c9-4516-af94-ee1237ab2534">DOCSYNC-323801558-3442</_dlc_DocId>
-    <_dlc_DocIdUrl xmlns="9fd63745-f8c9-4516-af94-ee1237ab2534">
-      <Url>https://canvizconsultingllc.sharepoint.com/sites/MS-FIN-BPA/_layouts/15/DocIdRedir.aspx?ID=DOCSYNC-323801558-3442</Url>
-      <Description>DOCSYNC-323801558-3442</Description>
-    </_dlc_DocIdUrl>
-  </documentManagement>
-</p:properties>
-</file>
-
 <file path=customXml/item5.xml><?xml version="1.0" encoding="utf-8"?>
 <b:Sources xmlns:b="http://schemas.openxmlformats.org/officeDocument/2006/bibliography" xmlns="http://schemas.openxmlformats.org/officeDocument/2006/bibliography" SelectedStyle="\APASixthEditionOfficeOnline.xsl" StyleName="APA" Version="6"/>
 </file>
@@ -21526,22 +21918,6 @@
 </file>
 
 <file path=customXml/itemProps2.xml><?xml version="1.0" encoding="utf-8"?>
-<ds:datastoreItem xmlns:ds="http://schemas.openxmlformats.org/officeDocument/2006/customXml" ds:itemID="{394EA4A9-6182-4658-9E81-FE0D15FED883}">
-  <ds:schemaRefs>
-    <ds:schemaRef ds:uri="http://schemas.microsoft.com/sharepoint/v3/contenttype/forms"/>
-  </ds:schemaRefs>
-</ds:datastoreItem>
-</file>
-
-<file path=customXml/itemProps3.xml><?xml version="1.0" encoding="utf-8"?>
-<ds:datastoreItem xmlns:ds="http://schemas.openxmlformats.org/officeDocument/2006/customXml" ds:itemID="{AA86DE4D-6600-486D-BD6D-086EF569E93A}">
-  <ds:schemaRefs>
-    <ds:schemaRef ds:uri="http://schemas.microsoft.com/sharepoint/events"/>
-  </ds:schemaRefs>
-</ds:datastoreItem>
-</file>
-
-<file path=customXml/itemProps4.xml><?xml version="1.0" encoding="utf-8"?>
 <ds:datastoreItem xmlns:ds="http://schemas.openxmlformats.org/officeDocument/2006/customXml" ds:itemID="{CA33E8FD-95A3-4CA1-B31D-43AC7F5060A5}">
   <ds:schemaRefs>
     <ds:schemaRef ds:uri="http://schemas.microsoft.com/office/2006/metadata/properties"/>
@@ -21551,8 +21927,24 @@
 </ds:datastoreItem>
 </file>
 
+<file path=customXml/itemProps3.xml><?xml version="1.0" encoding="utf-8"?>
+<ds:datastoreItem xmlns:ds="http://schemas.openxmlformats.org/officeDocument/2006/customXml" ds:itemID="{394EA4A9-6182-4658-9E81-FE0D15FED883}">
+  <ds:schemaRefs>
+    <ds:schemaRef ds:uri="http://schemas.microsoft.com/sharepoint/v3/contenttype/forms"/>
+  </ds:schemaRefs>
+</ds:datastoreItem>
+</file>
+
+<file path=customXml/itemProps4.xml><?xml version="1.0" encoding="utf-8"?>
+<ds:datastoreItem xmlns:ds="http://schemas.openxmlformats.org/officeDocument/2006/customXml" ds:itemID="{AA86DE4D-6600-486D-BD6D-086EF569E93A}">
+  <ds:schemaRefs>
+    <ds:schemaRef ds:uri="http://schemas.microsoft.com/sharepoint/events"/>
+  </ds:schemaRefs>
+</ds:datastoreItem>
+</file>
+
 <file path=customXml/itemProps5.xml><?xml version="1.0" encoding="utf-8"?>
-<ds:datastoreItem xmlns:ds="http://schemas.openxmlformats.org/officeDocument/2006/customXml" ds:itemID="{5C1ED8B6-B819-4849-8219-2B830CE6C60D}">
+<ds:datastoreItem xmlns:ds="http://schemas.openxmlformats.org/officeDocument/2006/customXml" ds:itemID="{D030DA0A-DE19-41E7-876A-87F3288208E5}">
   <ds:schemaRefs>
     <ds:schemaRef ds:uri="http://schemas.openxmlformats.org/officeDocument/2006/bibliography"/>
   </ds:schemaRefs>

</xml_diff>